<commit_message>
Séptima versión, se trabajó en ajustar la GUI y algunos ajustes en plantilla
</commit_message>
<xml_diff>
--- a/fondo_reitegro_word.docx
+++ b/fondo_reitegro_word.docx
@@ -8,7 +8,74 @@
           <w:noProof/>
         </w:rPr>
         <w:drawing>
-          <wp:anchor distT="0" distB="0" distL="114300" distR="114300" simplePos="0" relativeHeight="251661312" behindDoc="1" locked="0" layoutInCell="1" allowOverlap="1" wp14:anchorId="02A2AA9C" wp14:editId="6121586B">
+          <wp:anchor distT="0" distB="0" distL="114300" distR="114300" simplePos="0" relativeHeight="251660288" behindDoc="1" locked="0" layoutInCell="1" allowOverlap="1" wp14:anchorId="3577DF84" wp14:editId="19F7051F">
+            <wp:simplePos x="0" y="0"/>
+            <wp:positionH relativeFrom="page">
+              <wp:posOffset>482918</wp:posOffset>
+            </wp:positionH>
+            <wp:positionV relativeFrom="page">
+              <wp:posOffset>269875</wp:posOffset>
+            </wp:positionV>
+            <wp:extent cx="3283200" cy="730800"/>
+            <wp:effectExtent l="0" t="0" r="0" b="0"/>
+            <wp:wrapNone/>
+            <wp:docPr id="1" name="Imagen 1"/>
+            <wp:cNvGraphicFramePr>
+              <a:graphicFrameLocks xmlns:a="http://schemas.openxmlformats.org/drawingml/2006/main" noChangeAspect="1"/>
+            </wp:cNvGraphicFramePr>
+            <a:graphic xmlns:a="http://schemas.openxmlformats.org/drawingml/2006/main">
+              <a:graphicData uri="http://schemas.openxmlformats.org/drawingml/2006/picture">
+                <pic:pic xmlns:pic="http://schemas.openxmlformats.org/drawingml/2006/picture">
+                  <pic:nvPicPr>
+                    <pic:cNvPr id="0" name="Picture 1"/>
+                    <pic:cNvPicPr>
+                      <a:picLocks noChangeAspect="1" noChangeArrowheads="1"/>
+                    </pic:cNvPicPr>
+                  </pic:nvPicPr>
+                  <pic:blipFill>
+                    <a:blip r:embed="rId4" cstate="print">
+                      <a:extLst>
+                        <a:ext uri="{28A0092B-C50C-407E-A947-70E740481C1C}">
+                          <a14:useLocalDpi xmlns:a14="http://schemas.microsoft.com/office/drawing/2010/main" val="0"/>
+                        </a:ext>
+                      </a:extLst>
+                    </a:blip>
+                    <a:srcRect/>
+                    <a:stretch>
+                      <a:fillRect/>
+                    </a:stretch>
+                  </pic:blipFill>
+                  <pic:spPr bwMode="auto">
+                    <a:xfrm>
+                      <a:off x="0" y="0"/>
+                      <a:ext cx="3283200" cy="730800"/>
+                    </a:xfrm>
+                    <a:prstGeom prst="rect">
+                      <a:avLst/>
+                    </a:prstGeom>
+                    <a:noFill/>
+                    <a:ln>
+                      <a:noFill/>
+                    </a:ln>
+                  </pic:spPr>
+                </pic:pic>
+              </a:graphicData>
+            </a:graphic>
+            <wp14:sizeRelH relativeFrom="margin">
+              <wp14:pctWidth>0</wp14:pctWidth>
+            </wp14:sizeRelH>
+            <wp14:sizeRelV relativeFrom="margin">
+              <wp14:pctHeight>0</wp14:pctHeight>
+            </wp14:sizeRelV>
+          </wp:anchor>
+        </w:drawing>
+      </w:r>
+      <w:r>
+        <w:rPr>
+          <w:noProof/>
+        </w:rPr>
+        <w:drawing>
+          <wp:anchor distT="0" distB="0" distL="114300" distR="114300" simplePos="0" relativeHeight="251661312" behindDoc="1" locked="0" layoutInCell="1" allowOverlap="1" wp14:anchorId="02A2AA9C" wp14:editId="7386C982">
             <wp:simplePos x="0" y="0"/>
             <wp:positionH relativeFrom="margin">
               <wp:posOffset>-3810</wp:posOffset>
@@ -33,7 +100,7 @@
                     </pic:cNvPicPr>
                   </pic:nvPicPr>
                   <pic:blipFill>
-                    <a:blip r:embed="rId4" cstate="print">
+                    <a:blip r:embed="rId5" cstate="print">
                       <a:extLst>
                         <a:ext uri="{28A0092B-C50C-407E-A947-70E740481C1C}">
                           <a14:useLocalDpi xmlns:a14="http://schemas.microsoft.com/office/drawing/2010/main" val="0"/>
@@ -69,7 +136,7 @@
           <w:noProof/>
         </w:rPr>
         <w:drawing>
-          <wp:anchor distT="0" distB="0" distL="114300" distR="114300" simplePos="0" relativeHeight="251658240" behindDoc="1" locked="0" layoutInCell="1" allowOverlap="1" wp14:anchorId="3FB52AB5" wp14:editId="53DF38C6">
+          <wp:anchor distT="0" distB="0" distL="114300" distR="114300" simplePos="0" relativeHeight="251658240" behindDoc="1" locked="0" layoutInCell="1" allowOverlap="1" wp14:anchorId="3FB52AB5" wp14:editId="0686FDFD">
             <wp:simplePos x="0" y="0"/>
             <wp:positionH relativeFrom="column">
               <wp:posOffset>4476750</wp:posOffset>
@@ -94,7 +161,7 @@
                     </pic:cNvPicPr>
                   </pic:nvPicPr>
                   <pic:blipFill>
-                    <a:blip r:embed="rId5" cstate="print">
+                    <a:blip r:embed="rId6" cstate="print">
                       <a:extLst>
                         <a:ext uri="{28A0092B-C50C-407E-A947-70E740481C1C}">
                           <a14:useLocalDpi xmlns:a14="http://schemas.microsoft.com/office/drawing/2010/main" val="0"/>
@@ -110,73 +177,6 @@
                     <a:xfrm>
                       <a:off x="0" y="0"/>
                       <a:ext cx="1825200" cy="676800"/>
-                    </a:xfrm>
-                    <a:prstGeom prst="rect">
-                      <a:avLst/>
-                    </a:prstGeom>
-                    <a:noFill/>
-                    <a:ln>
-                      <a:noFill/>
-                    </a:ln>
-                  </pic:spPr>
-                </pic:pic>
-              </a:graphicData>
-            </a:graphic>
-            <wp14:sizeRelH relativeFrom="margin">
-              <wp14:pctWidth>0</wp14:pctWidth>
-            </wp14:sizeRelH>
-            <wp14:sizeRelV relativeFrom="margin">
-              <wp14:pctHeight>0</wp14:pctHeight>
-            </wp14:sizeRelV>
-          </wp:anchor>
-        </w:drawing>
-      </w:r>
-      <w:r>
-        <w:rPr>
-          <w:noProof/>
-        </w:rPr>
-        <w:drawing>
-          <wp:anchor distT="0" distB="0" distL="114300" distR="114300" simplePos="0" relativeHeight="251660288" behindDoc="1" locked="0" layoutInCell="1" allowOverlap="1" wp14:anchorId="3577DF84" wp14:editId="4A15AA3C">
-            <wp:simplePos x="0" y="0"/>
-            <wp:positionH relativeFrom="page">
-              <wp:posOffset>269875</wp:posOffset>
-            </wp:positionH>
-            <wp:positionV relativeFrom="page">
-              <wp:posOffset>269875</wp:posOffset>
-            </wp:positionV>
-            <wp:extent cx="3283200" cy="730800"/>
-            <wp:effectExtent l="0" t="0" r="0" b="0"/>
-            <wp:wrapNone/>
-            <wp:docPr id="1" name="Imagen 1"/>
-            <wp:cNvGraphicFramePr>
-              <a:graphicFrameLocks xmlns:a="http://schemas.openxmlformats.org/drawingml/2006/main" noChangeAspect="1"/>
-            </wp:cNvGraphicFramePr>
-            <a:graphic xmlns:a="http://schemas.openxmlformats.org/drawingml/2006/main">
-              <a:graphicData uri="http://schemas.openxmlformats.org/drawingml/2006/picture">
-                <pic:pic xmlns:pic="http://schemas.openxmlformats.org/drawingml/2006/picture">
-                  <pic:nvPicPr>
-                    <pic:cNvPr id="0" name="Picture 1"/>
-                    <pic:cNvPicPr>
-                      <a:picLocks noChangeAspect="1" noChangeArrowheads="1"/>
-                    </pic:cNvPicPr>
-                  </pic:nvPicPr>
-                  <pic:blipFill>
-                    <a:blip r:embed="rId6" cstate="print">
-                      <a:extLst>
-                        <a:ext uri="{28A0092B-C50C-407E-A947-70E740481C1C}">
-                          <a14:useLocalDpi xmlns:a14="http://schemas.microsoft.com/office/drawing/2010/main" val="0"/>
-                        </a:ext>
-                      </a:extLst>
-                    </a:blip>
-                    <a:srcRect/>
-                    <a:stretch>
-                      <a:fillRect/>
-                    </a:stretch>
-                  </pic:blipFill>
-                  <pic:spPr bwMode="auto">
-                    <a:xfrm>
-                      <a:off x="0" y="0"/>
-                      <a:ext cx="3283200" cy="730800"/>
                     </a:xfrm>
                     <a:prstGeom prst="rect">
                       <a:avLst/>

</xml_diff>